<commit_message>
Added a column and removed 2 columns from Species model, began seeding data in the ApplicationDbContext.
</commit_message>
<xml_diff>
--- a/User Stories.docx
+++ b/User Stories.docx
@@ -47,8 +47,16 @@
           <w:ilvl w:val="0"/>
           <w:numId w:val="1"/>
         </w:numPr>
-      </w:pPr>
-      <w:r>
+        <w:rPr>
+          <w:b/>
+          <w:bCs/>
+        </w:rPr>
+      </w:pPr>
+      <w:r>
+        <w:rPr>
+          <w:b/>
+          <w:bCs/>
+        </w:rPr>
         <w:t>Band Size</w:t>
       </w:r>
     </w:p>
@@ -59,8 +67,16 @@
           <w:ilvl w:val="0"/>
           <w:numId w:val="1"/>
         </w:numPr>
-      </w:pPr>
-      <w:r>
+        <w:rPr>
+          <w:b/>
+          <w:bCs/>
+        </w:rPr>
+      </w:pPr>
+      <w:r>
+        <w:rPr>
+          <w:b/>
+          <w:bCs/>
+        </w:rPr>
         <w:t>Alpha Code</w:t>
       </w:r>
     </w:p>
@@ -71,8 +87,16 @@
           <w:ilvl w:val="0"/>
           <w:numId w:val="1"/>
         </w:numPr>
-      </w:pPr>
-      <w:r>
+        <w:rPr>
+          <w:b/>
+          <w:bCs/>
+        </w:rPr>
+      </w:pPr>
+      <w:r>
+        <w:rPr>
+          <w:b/>
+          <w:bCs/>
+        </w:rPr>
         <w:t>Species Name</w:t>
       </w:r>
     </w:p>
@@ -83,8 +107,16 @@
           <w:ilvl w:val="0"/>
           <w:numId w:val="1"/>
         </w:numPr>
-      </w:pPr>
-      <w:r>
+        <w:rPr>
+          <w:b/>
+          <w:bCs/>
+        </w:rPr>
+      </w:pPr>
+      <w:r>
+        <w:rPr>
+          <w:b/>
+          <w:bCs/>
+        </w:rPr>
         <w:t>Min wing chord</w:t>
       </w:r>
     </w:p>
@@ -95,8 +127,16 @@
           <w:ilvl w:val="0"/>
           <w:numId w:val="1"/>
         </w:numPr>
-      </w:pPr>
-      <w:r>
+        <w:rPr>
+          <w:b/>
+          <w:bCs/>
+        </w:rPr>
+      </w:pPr>
+      <w:r>
+        <w:rPr>
+          <w:b/>
+          <w:bCs/>
+        </w:rPr>
         <w:t>Max wing chord</w:t>
       </w:r>
     </w:p>
@@ -107,8 +147,16 @@
           <w:ilvl w:val="0"/>
           <w:numId w:val="1"/>
         </w:numPr>
-      </w:pPr>
-      <w:r>
+        <w:rPr>
+          <w:b/>
+          <w:bCs/>
+        </w:rPr>
+      </w:pPr>
+      <w:r>
+        <w:rPr>
+          <w:b/>
+          <w:bCs/>
+        </w:rPr>
         <w:t>Tail length min</w:t>
       </w:r>
     </w:p>
@@ -119,8 +167,16 @@
           <w:ilvl w:val="0"/>
           <w:numId w:val="1"/>
         </w:numPr>
-      </w:pPr>
-      <w:r>
+        <w:rPr>
+          <w:b/>
+          <w:bCs/>
+        </w:rPr>
+      </w:pPr>
+      <w:r>
+        <w:rPr>
+          <w:b/>
+          <w:bCs/>
+        </w:rPr>
         <w:t>Tail length max</w:t>
       </w:r>
     </w:p>
@@ -131,8 +187,16 @@
           <w:ilvl w:val="0"/>
           <w:numId w:val="1"/>
         </w:numPr>
-      </w:pPr>
-      <w:r>
+        <w:rPr>
+          <w:b/>
+          <w:bCs/>
+        </w:rPr>
+      </w:pPr>
+      <w:r>
+        <w:rPr>
+          <w:b/>
+          <w:bCs/>
+        </w:rPr>
         <w:t>Exposed Culmen min</w:t>
       </w:r>
     </w:p>
@@ -143,11 +207,23 @@
           <w:ilvl w:val="0"/>
           <w:numId w:val="1"/>
         </w:numPr>
-      </w:pPr>
-      <w:r>
+        <w:rPr>
+          <w:b/>
+          <w:bCs/>
+        </w:rPr>
+      </w:pPr>
+      <w:r>
+        <w:rPr>
+          <w:b/>
+          <w:bCs/>
+        </w:rPr>
         <w:t>Exposed Culmen ma</w:t>
       </w:r>
       <w:r>
+        <w:rPr>
+          <w:b/>
+          <w:bCs/>
+        </w:rPr>
         <w:t>x</w:t>
       </w:r>
     </w:p>
@@ -156,30 +232,6 @@
         <w:pStyle w:val="ListParagraph"/>
         <w:numPr>
           <w:ilvl w:val="0"/>
-          <w:numId w:val="1"/>
-        </w:numPr>
-      </w:pPr>
-      <w:r>
-        <w:t>Bill Nares to Tip min</w:t>
-      </w:r>
-    </w:p>
-    <w:p>
-      <w:pPr>
-        <w:pStyle w:val="ListParagraph"/>
-        <w:numPr>
-          <w:ilvl w:val="0"/>
-          <w:numId w:val="1"/>
-        </w:numPr>
-      </w:pPr>
-      <w:r>
-        <w:t>Bill Nares to Tip max</w:t>
-      </w:r>
-    </w:p>
-    <w:p>
-      <w:pPr>
-        <w:pStyle w:val="ListParagraph"/>
-        <w:numPr>
-          <w:ilvl w:val="0"/>
           <w:numId w:val="2"/>
         </w:numPr>
       </w:pPr>
@@ -775,31 +827,31 @@
         </w:numPr>
       </w:pPr>
       <w:r>
+        <w:t>As a researcher, I want to be notified</w:t>
+      </w:r>
+      <w:r>
+        <w:t xml:space="preserve"> with a popup message</w:t>
+      </w:r>
+      <w:r>
+        <w:t xml:space="preserve"> if a measurement</w:t>
+      </w:r>
+      <w:r>
+        <w:t xml:space="preserve"> or piece of data entered is not within the range of that species or is an incorrect datatype to allow for a quick error fix or </w:t>
+      </w:r>
+      <w:r>
+        <w:t>a remeasurement.</w:t>
+      </w:r>
+    </w:p>
+    <w:p>
+      <w:pPr>
+        <w:pStyle w:val="ListParagraph"/>
+        <w:numPr>
+          <w:ilvl w:val="0"/>
+          <w:numId w:val="2"/>
+        </w:numPr>
+      </w:pPr>
+      <w:r>
         <w:lastRenderedPageBreak/>
-        <w:t>As a researcher, I want to be notified</w:t>
-      </w:r>
-      <w:r>
-        <w:t xml:space="preserve"> with a popup message</w:t>
-      </w:r>
-      <w:r>
-        <w:t xml:space="preserve"> if a measurement</w:t>
-      </w:r>
-      <w:r>
-        <w:t xml:space="preserve"> or piece of data entered is not within the range of that species or is an incorrect datatype to allow for a quick error fix or </w:t>
-      </w:r>
-      <w:r>
-        <w:t>a remeasurement.</w:t>
-      </w:r>
-    </w:p>
-    <w:p>
-      <w:pPr>
-        <w:pStyle w:val="ListParagraph"/>
-        <w:numPr>
-          <w:ilvl w:val="0"/>
-          <w:numId w:val="2"/>
-        </w:numPr>
-      </w:pPr>
-      <w:r>
         <w:t>As a researcher, I want to be able to gather daily weather data at the beginning and end of each research day (Weather API).</w:t>
       </w:r>
     </w:p>

</xml_diff>

<commit_message>
completed seeding the data and performed a migration
</commit_message>
<xml_diff>
--- a/User Stories.docx
+++ b/User Stories.docx
@@ -15,28 +15,52 @@
           <w:ilvl w:val="0"/>
           <w:numId w:val="2"/>
         </w:numPr>
-      </w:pPr>
-      <w:r>
+        <w:rPr>
+          <w:color w:val="FF0000"/>
+        </w:rPr>
+      </w:pPr>
+      <w:r>
+        <w:rPr>
+          <w:color w:val="FF0000"/>
+        </w:rPr>
         <w:t>As a developer, I want to create a</w:t>
       </w:r>
       <w:r>
+        <w:rPr>
+          <w:color w:val="FF0000"/>
+        </w:rPr>
         <w:t>n API</w:t>
       </w:r>
       <w:r>
+        <w:rPr>
+          <w:color w:val="FF0000"/>
+        </w:rPr>
         <w:t xml:space="preserve"> of the </w:t>
       </w:r>
       <w:r>
+        <w:rPr>
+          <w:color w:val="FF0000"/>
+        </w:rPr>
         <w:t>50</w:t>
       </w:r>
       <w:r>
+        <w:rPr>
+          <w:color w:val="FF0000"/>
+        </w:rPr>
         <w:t xml:space="preserve"> </w:t>
       </w:r>
       <w:proofErr w:type="gramStart"/>
       <w:r>
+        <w:rPr>
+          <w:color w:val="FF0000"/>
+        </w:rPr>
         <w:t>most commonly banded</w:t>
       </w:r>
       <w:proofErr w:type="gramEnd"/>
       <w:r>
+        <w:rPr>
+          <w:color w:val="FF0000"/>
+        </w:rPr>
         <w:t xml:space="preserve"> birds, including:</w:t>
       </w:r>
     </w:p>
@@ -50,12 +74,14 @@
         <w:rPr>
           <w:b/>
           <w:bCs/>
-        </w:rPr>
-      </w:pPr>
-      <w:r>
-        <w:rPr>
-          <w:b/>
-          <w:bCs/>
+          <w:color w:val="FF0000"/>
+        </w:rPr>
+      </w:pPr>
+      <w:r>
+        <w:rPr>
+          <w:b/>
+          <w:bCs/>
+          <w:color w:val="FF0000"/>
         </w:rPr>
         <w:t>Band Size</w:t>
       </w:r>
@@ -70,12 +96,14 @@
         <w:rPr>
           <w:b/>
           <w:bCs/>
-        </w:rPr>
-      </w:pPr>
-      <w:r>
-        <w:rPr>
-          <w:b/>
-          <w:bCs/>
+          <w:color w:val="FF0000"/>
+        </w:rPr>
+      </w:pPr>
+      <w:r>
+        <w:rPr>
+          <w:b/>
+          <w:bCs/>
+          <w:color w:val="FF0000"/>
         </w:rPr>
         <w:t>Alpha Code</w:t>
       </w:r>
@@ -90,12 +118,14 @@
         <w:rPr>
           <w:b/>
           <w:bCs/>
-        </w:rPr>
-      </w:pPr>
-      <w:r>
-        <w:rPr>
-          <w:b/>
-          <w:bCs/>
+          <w:color w:val="FF0000"/>
+        </w:rPr>
+      </w:pPr>
+      <w:r>
+        <w:rPr>
+          <w:b/>
+          <w:bCs/>
+          <w:color w:val="FF0000"/>
         </w:rPr>
         <w:t>Species Name</w:t>
       </w:r>
@@ -110,12 +140,14 @@
         <w:rPr>
           <w:b/>
           <w:bCs/>
-        </w:rPr>
-      </w:pPr>
-      <w:r>
-        <w:rPr>
-          <w:b/>
-          <w:bCs/>
+          <w:color w:val="FF0000"/>
+        </w:rPr>
+      </w:pPr>
+      <w:r>
+        <w:rPr>
+          <w:b/>
+          <w:bCs/>
+          <w:color w:val="FF0000"/>
         </w:rPr>
         <w:t>Min wing chord</w:t>
       </w:r>
@@ -130,12 +162,14 @@
         <w:rPr>
           <w:b/>
           <w:bCs/>
-        </w:rPr>
-      </w:pPr>
-      <w:r>
-        <w:rPr>
-          <w:b/>
-          <w:bCs/>
+          <w:color w:val="FF0000"/>
+        </w:rPr>
+      </w:pPr>
+      <w:r>
+        <w:rPr>
+          <w:b/>
+          <w:bCs/>
+          <w:color w:val="FF0000"/>
         </w:rPr>
         <w:t>Max wing chord</w:t>
       </w:r>
@@ -150,12 +184,14 @@
         <w:rPr>
           <w:b/>
           <w:bCs/>
-        </w:rPr>
-      </w:pPr>
-      <w:r>
-        <w:rPr>
-          <w:b/>
-          <w:bCs/>
+          <w:color w:val="FF0000"/>
+        </w:rPr>
+      </w:pPr>
+      <w:r>
+        <w:rPr>
+          <w:b/>
+          <w:bCs/>
+          <w:color w:val="FF0000"/>
         </w:rPr>
         <w:t>Tail length min</w:t>
       </w:r>
@@ -170,12 +206,14 @@
         <w:rPr>
           <w:b/>
           <w:bCs/>
-        </w:rPr>
-      </w:pPr>
-      <w:r>
-        <w:rPr>
-          <w:b/>
-          <w:bCs/>
+          <w:color w:val="FF0000"/>
+        </w:rPr>
+      </w:pPr>
+      <w:r>
+        <w:rPr>
+          <w:b/>
+          <w:bCs/>
+          <w:color w:val="FF0000"/>
         </w:rPr>
         <w:t>Tail length max</w:t>
       </w:r>
@@ -190,12 +228,14 @@
         <w:rPr>
           <w:b/>
           <w:bCs/>
-        </w:rPr>
-      </w:pPr>
-      <w:r>
-        <w:rPr>
-          <w:b/>
-          <w:bCs/>
+          <w:color w:val="FF0000"/>
+        </w:rPr>
+      </w:pPr>
+      <w:r>
+        <w:rPr>
+          <w:b/>
+          <w:bCs/>
+          <w:color w:val="FF0000"/>
         </w:rPr>
         <w:t>Exposed Culmen min</w:t>
       </w:r>
@@ -210,12 +250,14 @@
         <w:rPr>
           <w:b/>
           <w:bCs/>
-        </w:rPr>
-      </w:pPr>
-      <w:r>
-        <w:rPr>
-          <w:b/>
-          <w:bCs/>
+          <w:color w:val="FF0000"/>
+        </w:rPr>
+      </w:pPr>
+      <w:r>
+        <w:rPr>
+          <w:b/>
+          <w:bCs/>
+          <w:color w:val="FF0000"/>
         </w:rPr>
         <w:t>Exposed Culmen ma</w:t>
       </w:r>
@@ -223,6 +265,7 @@
         <w:rPr>
           <w:b/>
           <w:bCs/>
+          <w:color w:val="FF0000"/>
         </w:rPr>
         <w:t>x</w:t>
       </w:r>

</xml_diff>

<commit_message>
Fixed an error in with the weather api call, added the weather data to the researcher index, created an edit researcher view, added a model for Species, created a view for allSpecies
</commit_message>
<xml_diff>
--- a/User Stories.docx
+++ b/User Stories.docx
@@ -826,14 +826,7 @@
           <w:b/>
           <w:bCs/>
         </w:rPr>
-        <w:t xml:space="preserve"> </w:t>
-      </w:r>
-      <w:r>
-        <w:rPr>
-          <w:b/>
-          <w:bCs/>
-        </w:rPr>
-        <w:t>Sex</w:t>
+        <w:t xml:space="preserve"> Sex</w:t>
       </w:r>
     </w:p>
     <w:p>
@@ -892,8 +885,14 @@
           <w:ilvl w:val="0"/>
           <w:numId w:val="2"/>
         </w:numPr>
-      </w:pPr>
-      <w:r>
+        <w:rPr>
+          <w:color w:val="FF0000"/>
+        </w:rPr>
+      </w:pPr>
+      <w:r>
+        <w:rPr>
+          <w:color w:val="FF0000"/>
+        </w:rPr>
         <w:lastRenderedPageBreak/>
         <w:t>As a researcher, I want to be able to gather daily weather data at the beginning and end of each research day (Weather API).</w:t>
       </w:r>

</xml_diff>